<commit_message>
added in the report and journals for john and farid
</commit_message>
<xml_diff>
--- a/Report.docx
+++ b/Report.docx
@@ -85,19 +85,7 @@
     </w:p>
     <w:p>
       <w:r>
-        <w:t>Initially we have the names of all supported</w:t>
-      </w:r>
-      <w:r>
-        <w:t xml:space="preserve"> 42</w:t>
-      </w:r>
-      <w:r>
-        <w:t xml:space="preserve"> instructions, register names</w:t>
-      </w:r>
-      <w:r>
-        <w:t xml:space="preserve">, and 5 halting instructions </w:t>
-      </w:r>
-      <w:r>
-        <w:t>in the constants file.</w:t>
+        <w:t>Initially we have the names of all supported 42 instructions, register names, and 5 halting instructions in the constants file.</w:t>
       </w:r>
     </w:p>
     <w:p>
@@ -117,7 +105,15 @@
     </w:p>
     <w:p>
       <w:r>
-        <w:t>in parse.py, the assembly code file is read and cleaned into data structures that then populates the memory</w:t>
+        <w:t xml:space="preserve">in parse.py, the assembly code file is read and cleaned into data structures that then </w:t>
+      </w:r>
+      <w:proofErr w:type="gramStart"/>
+      <w:r>
+        <w:t>populates</w:t>
+      </w:r>
+      <w:proofErr w:type="gramEnd"/>
+      <w:r>
+        <w:t xml:space="preserve"> the memory</w:t>
       </w:r>
     </w:p>
     <w:p>
@@ -127,7 +123,15 @@
     </w:p>
     <w:p>
       <w:r>
-        <w:t>The overall connection and running of the program then happens in the main file.</w:t>
+        <w:t xml:space="preserve">The overall connection and running of the program then </w:t>
+      </w:r>
+      <w:proofErr w:type="gramStart"/>
+      <w:r>
+        <w:t>happens</w:t>
+      </w:r>
+      <w:proofErr w:type="gramEnd"/>
+      <w:r>
+        <w:t xml:space="preserve"> in the main file.</w:t>
       </w:r>
     </w:p>
     <w:p/>
@@ -173,7 +177,15 @@
     </w:p>
     <w:p>
       <w:r>
-        <w:t xml:space="preserve">    -a list for the instructions memory.</w:t>
+        <w:t xml:space="preserve">    -a list for the </w:t>
+      </w:r>
+      <w:proofErr w:type="gramStart"/>
+      <w:r>
+        <w:t>instructions</w:t>
+      </w:r>
+      <w:proofErr w:type="gramEnd"/>
+      <w:r>
+        <w:t xml:space="preserve"> memory.</w:t>
       </w:r>
     </w:p>
     <w:p>
@@ -220,7 +232,20 @@
     </w:p>
     <w:p>
       <w:r>
-        <w:t>Start by running main.py where a prompt will then be given asking for the name of the assembly input file you want to run. Once given, The final output is displayed in the terminal.</w:t>
+        <w:t xml:space="preserve">Start by running main.py where a prompt will then be given asking for the name of the assembly input file you want to run. Once given, </w:t>
+      </w:r>
+      <w:proofErr w:type="gramStart"/>
+      <w:r>
+        <w:t>The</w:t>
+      </w:r>
+      <w:proofErr w:type="gramEnd"/>
+      <w:r>
+        <w:t xml:space="preserve"> final output is displayed in the terminal.</w:t>
+      </w:r>
+    </w:p>
+    <w:p>
+      <w:r>
+        <w:t>Example on testcase0</w:t>
       </w:r>
     </w:p>
     <w:sectPr>

</xml_diff>